<commit_message>
Update 6 labor Névterek, konstans és statikus deklarátorok.docx
</commit_message>
<xml_diff>
--- a/Labor/6/6 labor Névterek, konstans és statikus deklarátorok.docx
+++ b/Labor/6/6 labor Névterek, konstans és statikus deklarátorok.docx
@@ -25,7 +25,13 @@
         <w:br/>
       </w:r>
       <w:r>
-        <w:t>(VIAUAA01)</w:t>
+        <w:t>(</w:t>
+      </w:r>
+      <w:r>
+        <w:t>BME</w:t>
+      </w:r>
+      <w:r>
+        <w:t>VIAUAA01)</w:t>
       </w:r>
       <w:r>
         <w:br/>
@@ -155,23 +161,7 @@
         </w:numPr>
       </w:pPr>
       <w:r>
-        <w:t xml:space="preserve">A másolást megelőzendő fontos kiiktatni a másoló konstruktor lefutásának összes lehetőségét. Ezt maga a </w:t>
-      </w:r>
-      <w:proofErr w:type="spellStart"/>
-      <w:r>
-        <w:t>copy</w:t>
-      </w:r>
-      <w:proofErr w:type="spellEnd"/>
-      <w:r>
-        <w:t xml:space="preserve"> </w:t>
-      </w:r>
-      <w:proofErr w:type="spellStart"/>
-      <w:r>
-        <w:t>constructor</w:t>
-      </w:r>
-      <w:proofErr w:type="spellEnd"/>
-      <w:r>
-        <w:t xml:space="preserve"> és az értékadás (’=’) operátor </w:t>
+        <w:t xml:space="preserve">A másolást megelőzendő fontos kiiktatni a másoló konstruktor lefutásának összes lehetőségét. Ezt maga a copy constructor és az értékadás (’=’) operátor </w:t>
       </w:r>
       <w:r>
         <w:t>törlésével tehetjük meg.</w:t>
@@ -499,38 +489,26 @@
       <w:r>
         <w:rPr>
           <w:rStyle w:val="Kiemels"/>
+          <w:lang w:val="hu-HU"/>
         </w:rPr>
         <w:t>„[ÉV]-[HÓNAP]-[NAP]_[ÓRA]-[PERC]-[MÁSODPERC]</w:t>
-      </w:r>
-      <w:r>
-        <w:rPr>
-          <w:rStyle w:val="Kiemels"/>
-        </w:rPr>
-        <w:t>_log.txt”</w:t>
-      </w:r>
-      <w:r>
-        <w:t xml:space="preserve"> szöveges fájl és a logolás kezdetének időpontjával belekerül egy </w:t>
       </w:r>
       <w:r>
         <w:rPr>
           <w:rStyle w:val="Kiemels"/>
           <w:lang w:val="hu-HU"/>
         </w:rPr>
-        <w:t>„</w:t>
+        <w:t>_log.txt”</w:t>
+      </w:r>
+      <w:r>
+        <w:t xml:space="preserve"> szöveges fájl és a logolás kezdetének időpontjával belekerül egy </w:t>
       </w:r>
       <w:r>
         <w:rPr>
           <w:rStyle w:val="Kiemels"/>
           <w:lang w:val="hu-HU"/>
         </w:rPr>
-        <w:t>Log started</w:t>
-      </w:r>
-      <w:r>
-        <w:rPr>
-          <w:rStyle w:val="Kiemels"/>
-          <w:lang w:val="hu-HU"/>
-        </w:rPr>
-        <w:t>”</w:t>
+        <w:t>„Log started”</w:t>
       </w:r>
       <w:r>
         <w:t xml:space="preserve"> üzenet. Innentől kezdve </w:t>
@@ -630,14 +608,7 @@
           <w:rStyle w:val="Kiemels"/>
           <w:lang w:val="hu-HU"/>
         </w:rPr>
-        <w:t>log()</w:t>
-      </w:r>
-      <w:r>
-        <w:rPr>
-          <w:rStyle w:val="Kiemels"/>
-          <w:lang w:val="hu-HU"/>
-        </w:rPr>
-        <w:t xml:space="preserve"> </w:t>
+        <w:t xml:space="preserve">log() </w:t>
       </w:r>
       <w:r>
         <w:t>hí</w:t>
@@ -4225,6 +4196,7 @@
   <w:style w:type="character" w:default="1" w:styleId="Bekezdsalapbettpusa">
     <w:name w:val="Default Paragraph Font"/>
     <w:uiPriority w:val="1"/>
+    <w:semiHidden/>
     <w:unhideWhenUsed/>
   </w:style>
   <w:style w:type="table" w:default="1" w:styleId="Normltblzat">

</xml_diff>